<commit_message>
Modelli di stampa, tab documenti e wsProtocollo
</commit_message>
<xml_diff>
--- a/praticaweb/modelli/RDP_AP_ordinaria.docx
+++ b/praticaweb/modelli/RDP_AP_ordinaria.docx
@@ -44,7 +44,7 @@
           <w:rFonts w:ascii="Arial" w:hAnsi="Arial" w:cs="Arial"/>
           <w:noProof/>
         </w:rPr>
-        <w:t>8 marzo 2019</w:t>
+        <w:t>26 giugno 2019</w:t>
       </w:r>
       <w:r>
         <w:rPr>
@@ -792,8 +792,6 @@
         </w:rPr>
         <w:t xml:space="preserve"> (procedura ordinaria)</w:t>
       </w:r>
-      <w:bookmarkStart w:id="0" w:name="_GoBack"/>
-      <w:bookmarkEnd w:id="0"/>
     </w:p>
     <w:p>
       <w:pPr>
@@ -1026,46 +1024,7 @@
           <w:rFonts w:ascii="Arial" w:hAnsi="Arial" w:cs="Arial"/>
           <w:color w:val="000000"/>
         </w:rPr>
-        <w:t xml:space="preserve">l Responsabile del Procedimento nominato ai sensi della L. 241/90 e </w:t>
-      </w:r>
-      <w:proofErr w:type="spellStart"/>
-      <w:r>
-        <w:rPr>
-          <w:rFonts w:ascii="Arial" w:hAnsi="Arial" w:cs="Arial"/>
-          <w:color w:val="000000"/>
-        </w:rPr>
-        <w:t>smi</w:t>
-      </w:r>
-      <w:proofErr w:type="spellEnd"/>
-      <w:r>
-        <w:rPr>
-          <w:rFonts w:ascii="Arial" w:hAnsi="Arial" w:cs="Arial"/>
-          <w:color w:val="000000"/>
-        </w:rPr>
-        <w:t xml:space="preserve"> e DPR 380/01 e </w:t>
-      </w:r>
-      <w:proofErr w:type="spellStart"/>
-      <w:r>
-        <w:rPr>
-          <w:rFonts w:ascii="Arial" w:hAnsi="Arial" w:cs="Arial"/>
-          <w:color w:val="000000"/>
-        </w:rPr>
-        <w:t>smi</w:t>
-      </w:r>
-      <w:proofErr w:type="spellEnd"/>
-      <w:r>
-        <w:rPr>
-          <w:rFonts w:ascii="Arial" w:hAnsi="Arial" w:cs="Arial"/>
-          <w:color w:val="000000"/>
-        </w:rPr>
-        <w:t xml:space="preserve"> </w:t>
-      </w:r>
-      <w:r>
-        <w:rPr>
-          <w:rFonts w:ascii="Arial" w:hAnsi="Arial" w:cs="Arial"/>
-          <w:color w:val="000000"/>
-        </w:rPr>
-        <w:t xml:space="preserve">è: </w:t>
+        <w:t xml:space="preserve">l Responsabile del Procedimento della Tutela del Paesaggio è: </w:t>
       </w:r>
       <w:r>
         <w:rPr>
@@ -1073,7 +1032,7 @@
           <w:b/>
           <w:color w:val="000000"/>
         </w:rPr>
-        <w:t>[</w:t>
+        <w:t xml:space="preserve">l’Arch. Rosaura </w:t>
       </w:r>
       <w:proofErr w:type="spellStart"/>
       <w:r>
@@ -1082,7 +1041,7 @@
           <w:b/>
           <w:color w:val="000000"/>
         </w:rPr>
-        <w:t>responsabile_procedimento</w:t>
+        <w:t>Sancineto</w:t>
       </w:r>
       <w:proofErr w:type="spellEnd"/>
       <w:r>
@@ -1091,33 +1050,7 @@
           <w:b/>
           <w:color w:val="000000"/>
         </w:rPr>
-        <w:t>]</w:t>
-      </w:r>
-      <w:r>
-        <w:rPr>
-          <w:rFonts w:ascii="Arial" w:hAnsi="Arial" w:cs="Arial"/>
-          <w:snapToGrid w:val="0"/>
-          <w:color w:val="000000"/>
-        </w:rPr>
-        <w:t>– [</w:t>
-      </w:r>
-      <w:proofErr w:type="spellStart"/>
-      <w:r>
-        <w:rPr>
-          <w:rFonts w:ascii="Arial" w:hAnsi="Arial" w:cs="Arial"/>
-          <w:snapToGrid w:val="0"/>
-          <w:color w:val="000000"/>
-        </w:rPr>
-        <w:t>telefono_rup</w:t>
-      </w:r>
-      <w:proofErr w:type="spellEnd"/>
-      <w:r>
-        <w:rPr>
-          <w:rFonts w:ascii="Arial" w:hAnsi="Arial" w:cs="Arial"/>
-          <w:snapToGrid w:val="0"/>
-          <w:color w:val="000000"/>
-        </w:rPr>
-        <w:t xml:space="preserve">] </w:t>
+        <w:t>.</w:t>
       </w:r>
     </w:p>
     <w:p>
@@ -1285,25 +1218,14 @@
     </w:p>
     <w:p>
       <w:pPr>
-        <w:pStyle w:val="Paragrafoelenco"/>
         <w:spacing w:after="120"/>
-        <w:ind w:left="567"/>
         <w:jc w:val="both"/>
         <w:rPr>
           <w:rFonts w:ascii="Arial" w:hAnsi="Arial" w:cs="Arial"/>
         </w:rPr>
       </w:pPr>
-    </w:p>
-    <w:p>
-      <w:pPr>
-        <w:pStyle w:val="Paragrafoelenco"/>
-        <w:spacing w:after="120"/>
-        <w:ind w:left="567"/>
-        <w:jc w:val="both"/>
-        <w:rPr>
-          <w:rFonts w:ascii="Arial" w:hAnsi="Arial" w:cs="Arial"/>
-        </w:rPr>
-      </w:pPr>
+      <w:bookmarkStart w:id="0" w:name="_GoBack"/>
+      <w:bookmarkEnd w:id="0"/>
     </w:p>
     <w:p>
       <w:pPr>
@@ -1428,7 +1350,8 @@
       <w:tr>
         <w:tc>
           <w:tcPr>
-            <w:tcW w:w="4905" w:type="dxa"/>
+            <w:tcW w:w="9778" w:type="dxa"/>
+            <w:gridSpan w:val="2"/>
             <w:tcBorders>
               <w:top w:val="single" w:sz="4" w:space="0" w:color="00000A"/>
               <w:left w:val="single" w:sz="4" w:space="0" w:color="00000A"/>
@@ -1444,7 +1367,8 @@
             <w:pPr>
               <w:jc w:val="center"/>
               <w:rPr>
-                <w:noProof/>
+                <w:rFonts w:ascii="Verdana" w:hAnsi="Verdana" w:cs="Verdana"/>
+                <w:sz w:val="18"/>
               </w:rPr>
             </w:pPr>
           </w:p>
@@ -1452,7 +1376,101 @@
             <w:pPr>
               <w:jc w:val="center"/>
               <w:rPr>
+                <w:rFonts w:ascii="Verdana" w:hAnsi="Verdana" w:cs="Verdana"/>
+                <w:sz w:val="18"/>
+              </w:rPr>
+            </w:pPr>
+            <w:r>
+              <w:rPr>
+                <w:rFonts w:ascii="Verdana" w:hAnsi="Verdana" w:cs="Verdana"/>
+                <w:sz w:val="18"/>
+              </w:rPr>
+              <w:t>Il Responsabile del procedimento della Tutela del Paesaggio</w:t>
+            </w:r>
+            <w:r>
+              <w:rPr>
+                <w:rFonts w:ascii="Verdana" w:hAnsi="Verdana" w:cs="Verdana"/>
+                <w:sz w:val="18"/>
+              </w:rPr>
+              <w:t>:</w:t>
+            </w:r>
+          </w:p>
+          <w:p>
+            <w:pPr>
+              <w:jc w:val="center"/>
+              <w:rPr>
+                <w:rFonts w:ascii="Verdana" w:hAnsi="Verdana" w:cs="Verdana"/>
+                <w:sz w:val="18"/>
+              </w:rPr>
+            </w:pPr>
+            <w:r>
+              <w:rPr>
+                <w:rFonts w:ascii="Verdana" w:hAnsi="Verdana" w:cs="Verdana"/>
                 <w:noProof/>
+                <w:sz w:val="18"/>
+              </w:rPr>
+              <w:drawing>
+                <wp:anchor distT="0" distB="0" distL="114300" distR="114300" simplePos="0" relativeHeight="251659264" behindDoc="1" locked="0" layoutInCell="1" allowOverlap="1" wp14:anchorId="1329D42B" wp14:editId="46BD3B3B">
+                  <wp:simplePos x="0" y="0"/>
+                  <wp:positionH relativeFrom="column">
+                    <wp:posOffset>2561374</wp:posOffset>
+                  </wp:positionH>
+                  <wp:positionV relativeFrom="paragraph">
+                    <wp:posOffset>2162</wp:posOffset>
+                  </wp:positionV>
+                  <wp:extent cx="998888" cy="555802"/>
+                  <wp:effectExtent l="0" t="0" r="0" b="0"/>
+                  <wp:wrapNone/>
+                  <wp:docPr id="6" name="Immagine 6"/>
+                  <wp:cNvGraphicFramePr>
+                    <a:graphicFrameLocks xmlns:a="http://schemas.openxmlformats.org/drawingml/2006/main" noChangeAspect="1"/>
+                  </wp:cNvGraphicFramePr>
+                  <a:graphic xmlns:a="http://schemas.openxmlformats.org/drawingml/2006/main">
+                    <a:graphicData uri="http://schemas.openxmlformats.org/drawingml/2006/picture">
+                      <pic:pic xmlns:pic="http://schemas.openxmlformats.org/drawingml/2006/picture">
+                        <pic:nvPicPr>
+                          <pic:cNvPr id="0" name="Firma rox.jpg"/>
+                          <pic:cNvPicPr/>
+                        </pic:nvPicPr>
+                        <pic:blipFill>
+                          <a:blip r:embed="rId9" cstate="print">
+                            <a:extLst>
+                              <a:ext uri="{28A0092B-C50C-407E-A947-70E740481C1C}">
+                                <a14:useLocalDpi xmlns:a14="http://schemas.microsoft.com/office/drawing/2010/main" val="0"/>
+                              </a:ext>
+                            </a:extLst>
+                          </a:blip>
+                          <a:stretch>
+                            <a:fillRect/>
+                          </a:stretch>
+                        </pic:blipFill>
+                        <pic:spPr>
+                          <a:xfrm>
+                            <a:off x="0" y="0"/>
+                            <a:ext cx="998888" cy="555802"/>
+                          </a:xfrm>
+                          <a:prstGeom prst="rect">
+                            <a:avLst/>
+                          </a:prstGeom>
+                        </pic:spPr>
+                      </pic:pic>
+                    </a:graphicData>
+                  </a:graphic>
+                  <wp14:sizeRelH relativeFrom="page">
+                    <wp14:pctWidth>0</wp14:pctWidth>
+                  </wp14:sizeRelH>
+                  <wp14:sizeRelV relativeFrom="page">
+                    <wp14:pctHeight>0</wp14:pctHeight>
+                  </wp14:sizeRelV>
+                </wp:anchor>
+              </w:drawing>
+            </w:r>
+          </w:p>
+          <w:p>
+            <w:pPr>
+              <w:jc w:val="center"/>
+              <w:rPr>
+                <w:rFonts w:ascii="Arial" w:hAnsi="Arial" w:cs="Arial"/>
               </w:rPr>
             </w:pPr>
           </w:p>
@@ -1460,51 +1478,18 @@
             <w:pPr>
               <w:jc w:val="center"/>
               <w:rPr>
-                <w:noProof/>
-              </w:rPr>
-            </w:pPr>
-          </w:p>
-          <w:p>
-            <w:pPr>
-              <w:jc w:val="center"/>
-              <w:rPr>
-                <w:noProof/>
-              </w:rPr>
-            </w:pPr>
-          </w:p>
-          <w:p>
-            <w:pPr>
-              <w:jc w:val="center"/>
-              <w:rPr>
-                <w:noProof/>
-              </w:rPr>
-            </w:pPr>
-          </w:p>
-          <w:p>
-            <w:pPr>
-              <w:jc w:val="center"/>
-              <w:rPr>
-                <w:noProof/>
-              </w:rPr>
-            </w:pPr>
-          </w:p>
-          <w:p>
-            <w:pPr>
-              <w:jc w:val="center"/>
-              <w:rPr>
-                <w:noProof/>
+                <w:rFonts w:ascii="Arial" w:hAnsi="Arial" w:cs="Arial"/>
               </w:rPr>
             </w:pPr>
           </w:p>
         </w:tc>
+      </w:tr>
+      <w:tr>
         <w:tc>
           <w:tcPr>
-            <w:tcW w:w="4873" w:type="dxa"/>
+            <w:tcW w:w="4905" w:type="dxa"/>
             <w:tcBorders>
-              <w:top w:val="single" w:sz="4" w:space="0" w:color="00000A"/>
-              <w:left w:val="single" w:sz="4" w:space="0" w:color="00000A"/>
               <w:bottom w:val="single" w:sz="4" w:space="0" w:color="00000A"/>
-              <w:right w:val="single" w:sz="4" w:space="0" w:color="00000A"/>
             </w:tcBorders>
             <w:shd w:val="clear" w:color="auto" w:fill="auto"/>
             <w:tcMar>
@@ -1514,103 +1499,16 @@
           <w:p>
             <w:pPr>
               <w:jc w:val="center"/>
-              <w:rPr>
-                <w:rFonts w:ascii="Arial" w:hAnsi="Arial" w:cs="Arial"/>
-              </w:rPr>
             </w:pPr>
-          </w:p>
-          <w:p>
-            <w:pPr>
-              <w:jc w:val="center"/>
-              <w:rPr>
-                <w:rFonts w:ascii="Arial" w:hAnsi="Arial" w:cs="Arial"/>
-              </w:rPr>
-            </w:pPr>
-            <w:r>
-              <w:rPr>
-                <w:rFonts w:ascii="Arial" w:hAnsi="Arial" w:cs="Arial"/>
-              </w:rPr>
-              <w:t>Il Responsabile Tutela del Paesaggio</w:t>
-            </w:r>
-          </w:p>
-          <w:p>
-            <w:pPr>
-              <w:jc w:val="center"/>
-              <w:rPr>
-                <w:rFonts w:ascii="Arial" w:hAnsi="Arial" w:cs="Arial"/>
-              </w:rPr>
-            </w:pPr>
-            <w:r>
-              <w:rPr>
-                <w:rFonts w:ascii="Arial" w:hAnsi="Arial" w:cs="Arial"/>
-              </w:rPr>
-              <w:t xml:space="preserve">Arch. Rosaura </w:t>
-            </w:r>
-            <w:proofErr w:type="spellStart"/>
-            <w:r>
-              <w:rPr>
-                <w:rFonts w:ascii="Arial" w:hAnsi="Arial" w:cs="Arial"/>
-              </w:rPr>
-              <w:t>Sancineto</w:t>
-            </w:r>
-            <w:proofErr w:type="spellEnd"/>
-          </w:p>
-          <w:p>
-            <w:pPr>
-              <w:jc w:val="center"/>
-              <w:rPr>
-                <w:rFonts w:ascii="Arial" w:hAnsi="Arial" w:cs="Arial"/>
-              </w:rPr>
-            </w:pPr>
-          </w:p>
-        </w:tc>
-      </w:tr>
-      <w:tr>
-        <w:tc>
-          <w:tcPr>
-            <w:tcW w:w="4905" w:type="dxa"/>
-            <w:tcBorders>
-              <w:top w:val="single" w:sz="4" w:space="0" w:color="00000A"/>
-              <w:left w:val="single" w:sz="4" w:space="0" w:color="00000A"/>
-              <w:bottom w:val="single" w:sz="4" w:space="0" w:color="00000A"/>
-              <w:right w:val="single" w:sz="4" w:space="0" w:color="00000A"/>
-            </w:tcBorders>
-            <w:shd w:val="clear" w:color="auto" w:fill="auto"/>
-            <w:tcMar>
-              <w:left w:w="70" w:type="dxa"/>
-            </w:tcMar>
-          </w:tcPr>
-          <w:p>
-            <w:pPr>
-              <w:jc w:val="center"/>
+            <w:r>
               <w:rPr>
                 <w:noProof/>
               </w:rPr>
-            </w:pPr>
-          </w:p>
-          <w:p>
-            <w:pPr>
-              <w:rPr>
-                <w:noProof/>
-              </w:rPr>
-            </w:pPr>
-          </w:p>
-          <w:p>
-            <w:pPr>
-              <w:jc w:val="center"/>
-              <w:rPr>
-                <w:noProof/>
-              </w:rPr>
-            </w:pPr>
-            <w:r>
-              <w:rPr>
-                <w:noProof/>
-              </w:rPr>
               <w:drawing>
-                <wp:inline distT="0" distB="0" distL="0" distR="0" wp14:anchorId="1C25DBEA" wp14:editId="73726996">
-                  <wp:extent cx="1057275" cy="969169"/>
-                  <wp:effectExtent l="0" t="0" r="0" b="2540"/>
-                  <wp:docPr id="1" name="Immagine 1"/>
+                <wp:inline distT="0" distB="0" distL="0" distR="0" wp14:anchorId="64961675" wp14:editId="6CE8600A">
+                  <wp:extent cx="1059873" cy="971550"/>
+                  <wp:effectExtent l="0" t="0" r="6985" b="0"/>
+                  <wp:docPr id="5" name="Immagine 1"/>
                   <wp:cNvGraphicFramePr>
                     <a:graphicFrameLocks xmlns:a="http://schemas.openxmlformats.org/drawingml/2006/main" noChangeAspect="1"/>
                   </wp:cNvGraphicFramePr>
@@ -1624,7 +1522,7 @@
                           </pic:cNvPicPr>
                         </pic:nvPicPr>
                         <pic:blipFill>
-                          <a:blip r:embed="rId9" cstate="print">
+                          <a:blip r:embed="rId10" cstate="print">
                             <a:extLst>
                               <a:ext uri="{28A0092B-C50C-407E-A947-70E740481C1C}">
                                 <a14:useLocalDpi xmlns:a14="http://schemas.microsoft.com/office/drawing/2010/main" val="0"/>
@@ -1656,39 +1554,12 @@
               </w:drawing>
             </w:r>
           </w:p>
-          <w:p>
-            <w:pPr>
-              <w:jc w:val="center"/>
-              <w:rPr>
-                <w:noProof/>
-              </w:rPr>
-            </w:pPr>
-          </w:p>
-          <w:p>
-            <w:pPr>
-              <w:jc w:val="center"/>
-              <w:rPr>
-                <w:noProof/>
-              </w:rPr>
-            </w:pPr>
-          </w:p>
-          <w:p>
-            <w:pPr>
-              <w:jc w:val="center"/>
-              <w:rPr>
-                <w:noProof/>
-              </w:rPr>
-            </w:pPr>
-          </w:p>
         </w:tc>
         <w:tc>
           <w:tcPr>
             <w:tcW w:w="4873" w:type="dxa"/>
             <w:tcBorders>
-              <w:top w:val="single" w:sz="4" w:space="0" w:color="00000A"/>
-              <w:left w:val="single" w:sz="4" w:space="0" w:color="00000A"/>
               <w:bottom w:val="single" w:sz="4" w:space="0" w:color="00000A"/>
-              <w:right w:val="single" w:sz="4" w:space="0" w:color="00000A"/>
             </w:tcBorders>
             <w:shd w:val="clear" w:color="auto" w:fill="auto"/>
             <w:tcMar>
@@ -1722,6 +1593,7 @@
               <w:jc w:val="center"/>
               <w:rPr>
                 <w:rFonts w:ascii="Arial" w:hAnsi="Arial" w:cs="Arial"/>
+                <w:b/>
               </w:rPr>
             </w:pPr>
             <w:r>
@@ -1733,6 +1605,7 @@
             <w:r>
               <w:rPr>
                 <w:rFonts w:ascii="Arial" w:hAnsi="Arial" w:cs="Arial"/>
+                <w:b/>
               </w:rPr>
               <w:t>Ripartizione VII – Gestione del Territorio –</w:t>
             </w:r>
@@ -1749,6 +1622,22 @@
                 <w:rFonts w:ascii="Arial" w:hAnsi="Arial" w:cs="Arial"/>
               </w:rPr>
               <w:t>Ing. Giorgio Ottonello</w:t>
+            </w:r>
+          </w:p>
+          <w:p>
+            <w:pPr>
+              <w:jc w:val="center"/>
+              <w:rPr>
+                <w:rFonts w:ascii="Arial" w:hAnsi="Arial" w:cs="Arial"/>
+                <w:i/>
+              </w:rPr>
+            </w:pPr>
+            <w:r>
+              <w:rPr>
+                <w:rFonts w:ascii="Arial" w:hAnsi="Arial" w:cs="Arial"/>
+                <w:i/>
+              </w:rPr>
+              <w:t>(firmato digitalmente)</w:t>
             </w:r>
           </w:p>
           <w:p>
@@ -1764,6 +1653,7 @@
               <w:jc w:val="center"/>
               <w:rPr>
                 <w:rFonts w:ascii="Arial" w:hAnsi="Arial" w:cs="Arial"/>
+                <w:i/>
               </w:rPr>
             </w:pPr>
           </w:p>
@@ -1833,7 +1723,7 @@
                 <w:sz w:val="18"/>
                 <w:szCs w:val="18"/>
               </w:rPr>
-              <w:t xml:space="preserve">Sportello Unico per l’Edilizia (SUE) </w:t>
+              <w:t xml:space="preserve">Sportello Unico per l'Edilizia (SUE) </w:t>
             </w:r>
           </w:p>
           <w:p>
@@ -1914,22 +1804,18 @@
                 <w:rStyle w:val="Collegamentoipertestuale"/>
                 <w:rFonts w:ascii="Arial" w:hAnsi="Arial" w:cs="Arial"/>
                 <w:iCs/>
-                <w:color w:val="auto"/>
                 <w:sz w:val="18"/>
                 <w:szCs w:val="18"/>
-                <w:u w:val="none"/>
               </w:rPr>
             </w:pPr>
-            <w:hyperlink r:id="rId10">
+            <w:hyperlink r:id="rId11">
               <w:r>
                 <w:rPr>
                   <w:rStyle w:val="CollegamentoInternet"/>
                   <w:rFonts w:ascii="Arial" w:hAnsi="Arial" w:cs="Arial"/>
                   <w:iCs/>
-                  <w:color w:val="auto"/>
                   <w:sz w:val="18"/>
                   <w:szCs w:val="18"/>
-                  <w:u w:val="none"/>
                 </w:rPr>
                 <w:t>PEC:</w:t>
               </w:r>
@@ -1938,37 +1824,46 @@
               <w:rPr>
                 <w:rFonts w:ascii="Arial" w:hAnsi="Arial" w:cs="Arial"/>
                 <w:iCs/>
-                <w:color w:val="auto"/>
                 <w:sz w:val="18"/>
                 <w:szCs w:val="18"/>
               </w:rPr>
               <w:t xml:space="preserve"> </w:t>
             </w:r>
-            <w:hyperlink r:id="rId11" w:history="1">
-              <w:r>
-                <w:rPr>
-                  <w:rStyle w:val="Collegamentoipertestuale"/>
-                  <w:rFonts w:ascii="Arial" w:hAnsi="Arial" w:cs="Arial"/>
-                  <w:iCs/>
-                  <w:color w:val="auto"/>
-                  <w:sz w:val="18"/>
-                  <w:szCs w:val="18"/>
-                  <w:u w:val="none"/>
-                </w:rPr>
-                <w:t>protocollo.comunerapallo@pec.it</w:t>
-              </w:r>
-            </w:hyperlink>
-            <w:r>
-              <w:rPr>
-                <w:rStyle w:val="Collegamentoipertestuale"/>
+            <w:r>
+              <w:rPr>
                 <w:rFonts w:ascii="Arial" w:hAnsi="Arial" w:cs="Arial"/>
                 <w:iCs/>
-                <w:color w:val="auto"/>
                 <w:sz w:val="18"/>
                 <w:szCs w:val="18"/>
-                <w:u w:val="none"/>
-              </w:rPr>
-              <w:t xml:space="preserve"> </w:t>
+              </w:rPr>
+              <w:t>protocollo@</w:t>
+            </w:r>
+            <w:r>
+              <w:rPr>
+                <w:rFonts w:ascii="Arial" w:hAnsi="Arial" w:cs="Arial"/>
+                <w:iCs/>
+                <w:sz w:val="18"/>
+                <w:szCs w:val="18"/>
+              </w:rPr>
+              <w:t>pec.</w:t>
+            </w:r>
+            <w:r>
+              <w:rPr>
+                <w:rFonts w:ascii="Arial" w:hAnsi="Arial" w:cs="Arial"/>
+                <w:iCs/>
+                <w:sz w:val="18"/>
+                <w:szCs w:val="18"/>
+              </w:rPr>
+              <w:t>comune.</w:t>
+            </w:r>
+            <w:r>
+              <w:rPr>
+                <w:rFonts w:ascii="Arial" w:hAnsi="Arial" w:cs="Arial"/>
+                <w:iCs/>
+                <w:sz w:val="18"/>
+                <w:szCs w:val="18"/>
+              </w:rPr>
+              <w:t>rapallo.ge.it</w:t>
             </w:r>
           </w:p>
           <w:p>
@@ -1978,7 +1873,6 @@
               <w:jc w:val="center"/>
               <w:rPr>
                 <w:rFonts w:ascii="Arial" w:hAnsi="Arial" w:cs="Arial"/>
-                <w:color w:val="auto"/>
                 <w:sz w:val="18"/>
                 <w:szCs w:val="18"/>
               </w:rPr>
@@ -1988,10 +1882,8 @@
                 <w:rStyle w:val="Collegamentoipertestuale"/>
                 <w:rFonts w:ascii="Arial" w:hAnsi="Arial" w:cs="Arial"/>
                 <w:iCs/>
-                <w:color w:val="auto"/>
                 <w:sz w:val="18"/>
                 <w:szCs w:val="18"/>
-                <w:u w:val="none"/>
               </w:rPr>
               <w:t xml:space="preserve">EMAIL: </w:t>
             </w:r>
@@ -2000,10 +1892,8 @@
                 <w:rPr>
                   <w:rStyle w:val="Collegamentoipertestuale"/>
                   <w:rFonts w:ascii="Helvetica" w:hAnsi="Helvetica" w:cs="Arial"/>
-                  <w:color w:val="auto"/>
                   <w:sz w:val="18"/>
                   <w:szCs w:val="18"/>
-                  <w:u w:val="none"/>
                 </w:rPr>
                 <w:t>edilizia_privata@comune.rapallo.ge.it</w:t>
               </w:r>
@@ -2029,12 +1919,156 @@
                 <w:sz w:val="18"/>
                 <w:szCs w:val="18"/>
               </w:rPr>
-              <w:t>Orario ricevimento: MARTEDI’ e GIOVEDI’  dalle ore 8,45 alle ore 12,00</w:t>
+              <w:t>Orario ricevimento: MARTEDI' e GIOVEDI'  dalle ore 8,45 alle ore 12,00</w:t>
             </w:r>
           </w:p>
         </w:tc>
       </w:tr>
     </w:tbl>
+    <w:p>
+      <w:pPr>
+        <w:pStyle w:val="Intestazione"/>
+        <w:tabs>
+          <w:tab w:val="clear" w:pos="4819"/>
+          <w:tab w:val="clear" w:pos="9638"/>
+        </w:tabs>
+        <w:rPr>
+          <w:rFonts w:ascii="Verdana" w:hAnsi="Verdana" w:cs="Verdana"/>
+          <w:sz w:val="18"/>
+        </w:rPr>
+      </w:pPr>
+    </w:p>
+    <w:p>
+      <w:pPr>
+        <w:pStyle w:val="Intestazione"/>
+        <w:tabs>
+          <w:tab w:val="clear" w:pos="4819"/>
+          <w:tab w:val="clear" w:pos="9638"/>
+        </w:tabs>
+        <w:rPr>
+          <w:rFonts w:ascii="Verdana" w:hAnsi="Verdana" w:cs="Verdana"/>
+          <w:sz w:val="16"/>
+        </w:rPr>
+      </w:pPr>
+      <w:r>
+        <w:rPr>
+          <w:rFonts w:ascii="Verdana" w:hAnsi="Verdana" w:cs="Verdana"/>
+          <w:sz w:val="16"/>
+        </w:rPr>
+        <w:t>ED/PR</w:t>
+      </w:r>
+    </w:p>
+    <w:p>
+      <w:pPr>
+        <w:pStyle w:val="Paragrafoelenco"/>
+        <w:spacing w:after="120"/>
+        <w:ind w:left="567"/>
+        <w:jc w:val="both"/>
+        <w:rPr>
+          <w:rFonts w:ascii="Arial" w:hAnsi="Arial" w:cs="Arial"/>
+        </w:rPr>
+      </w:pPr>
+    </w:p>
+    <w:p>
+      <w:pPr>
+        <w:pStyle w:val="Paragrafoelenco"/>
+        <w:spacing w:after="120"/>
+        <w:ind w:left="567"/>
+        <w:jc w:val="both"/>
+        <w:rPr>
+          <w:rFonts w:ascii="Arial" w:hAnsi="Arial" w:cs="Arial"/>
+        </w:rPr>
+      </w:pPr>
+    </w:p>
+    <w:p>
+      <w:pPr>
+        <w:pStyle w:val="Paragrafoelenco"/>
+        <w:spacing w:after="120"/>
+        <w:ind w:left="567"/>
+        <w:jc w:val="both"/>
+        <w:rPr>
+          <w:rFonts w:ascii="Arial" w:hAnsi="Arial" w:cs="Arial"/>
+        </w:rPr>
+      </w:pPr>
+    </w:p>
+    <w:p>
+      <w:pPr>
+        <w:pStyle w:val="Paragrafoelenco"/>
+        <w:spacing w:after="120"/>
+        <w:ind w:left="567"/>
+        <w:jc w:val="both"/>
+        <w:rPr>
+          <w:rFonts w:ascii="Arial" w:hAnsi="Arial" w:cs="Arial"/>
+        </w:rPr>
+      </w:pPr>
+    </w:p>
+    <w:p>
+      <w:pPr>
+        <w:pStyle w:val="Paragrafoelenco"/>
+        <w:spacing w:after="120"/>
+        <w:ind w:left="567"/>
+        <w:jc w:val="both"/>
+        <w:rPr>
+          <w:rFonts w:ascii="Arial" w:hAnsi="Arial" w:cs="Arial"/>
+        </w:rPr>
+      </w:pPr>
+    </w:p>
+    <w:p>
+      <w:pPr>
+        <w:pStyle w:val="Paragrafoelenco"/>
+        <w:spacing w:after="120"/>
+        <w:ind w:left="567"/>
+        <w:jc w:val="both"/>
+        <w:rPr>
+          <w:rFonts w:ascii="Arial" w:hAnsi="Arial" w:cs="Arial"/>
+        </w:rPr>
+      </w:pPr>
+    </w:p>
+    <w:p>
+      <w:pPr>
+        <w:pStyle w:val="Paragrafoelenco"/>
+        <w:spacing w:after="120"/>
+        <w:ind w:left="567"/>
+        <w:jc w:val="both"/>
+        <w:rPr>
+          <w:rFonts w:ascii="Arial" w:hAnsi="Arial" w:cs="Arial"/>
+        </w:rPr>
+      </w:pPr>
+    </w:p>
+    <w:p>
+      <w:pPr>
+        <w:pStyle w:val="Paragrafoelenco"/>
+        <w:spacing w:after="120"/>
+        <w:ind w:left="567"/>
+        <w:jc w:val="both"/>
+        <w:rPr>
+          <w:rFonts w:ascii="Arial" w:hAnsi="Arial" w:cs="Arial"/>
+        </w:rPr>
+      </w:pPr>
+    </w:p>
+    <w:p>
+      <w:pPr>
+        <w:pStyle w:val="Paragrafoelenco"/>
+        <w:spacing w:after="120"/>
+        <w:ind w:left="567"/>
+        <w:jc w:val="both"/>
+        <w:rPr>
+          <w:rFonts w:ascii="Arial" w:hAnsi="Arial" w:cs="Arial"/>
+        </w:rPr>
+      </w:pPr>
+    </w:p>
+    <w:p>
+      <w:pPr>
+        <w:pStyle w:val="Paragrafoelenco"/>
+        <w:spacing w:after="120"/>
+        <w:ind w:left="567"/>
+        <w:jc w:val="both"/>
+        <w:rPr>
+          <w:rFonts w:ascii="Arial" w:hAnsi="Arial" w:cs="Arial"/>
+        </w:rPr>
+      </w:pPr>
+    </w:p>
+    <w:p/>
     <w:p/>
     <w:sectPr>
       <w:headerReference w:type="first" r:id="rId13"/>
@@ -4056,7 +4090,7 @@
   <a:extraClrSchemeLst/>
   <a:extLst>
     <a:ext uri="{05A4C25C-085E-4340-85A3-A5531E510DB2}">
-      <thm15:themeFamily xmlns="" xmlns:thm15="http://schemas.microsoft.com/office/thememl/2012/main" name="Office Theme" id="{62F939B6-93AF-4DB8-9C6B-D6C7DFDC589F}" vid="{4A3C46E8-61CC-4603-A589-7422A47A8E4A}"/>
+      <thm15:themeFamily xmlns:thm15="http://schemas.microsoft.com/office/thememl/2012/main" xmlns="" name="Office Theme" id="{62F939B6-93AF-4DB8-9C6B-D6C7DFDC589F}" vid="{4A3C46E8-61CC-4603-A589-7422A47A8E4A}"/>
     </a:ext>
   </a:extLst>
 </a:theme>
@@ -4067,7 +4101,7 @@
 </file>
 
 <file path=customXml/itemProps1.xml><?xml version="1.0" encoding="utf-8"?>
-<ds:datastoreItem xmlns:ds="http://schemas.openxmlformats.org/officeDocument/2006/customXml" ds:itemID="{664880B9-449B-4F5A-B5B7-96BF9E6CA91F}">
+<ds:datastoreItem xmlns:ds="http://schemas.openxmlformats.org/officeDocument/2006/customXml" ds:itemID="{93DFEEC3-F15B-419E-8301-FD00156B9B13}">
   <ds:schemaRefs>
     <ds:schemaRef ds:uri="http://schemas.openxmlformats.org/officeDocument/2006/bibliography"/>
   </ds:schemaRefs>

</xml_diff>